<commit_message>
add caching, cleaned logs, prompts ok
</commit_message>
<xml_diff>
--- a/tests/test_cases.docx
+++ b/tests/test_cases.docx
@@ -123,17 +123,15 @@
           <w:kern w:val="0"/>
           <w:sz w:val="21"/>
           <w:szCs w:val="21"/>
-          <w:highlight w:val="yellow"/>
-          <w14:ligatures w14:val="none"/>
-        </w:rPr>
-      </w:pPr>
-      <w:r>
-        <w:rPr>
-          <w:rFonts w:ascii="Aptos" w:eastAsia="Times New Roman" w:hAnsi="Aptos" w:cs="Times New Roman"/>
-          <w:kern w:val="0"/>
-          <w:sz w:val="21"/>
-          <w:szCs w:val="21"/>
-          <w:highlight w:val="yellow"/>
+          <w14:ligatures w14:val="none"/>
+        </w:rPr>
+      </w:pPr>
+      <w:r>
+        <w:rPr>
+          <w:rFonts w:ascii="Aptos" w:eastAsia="Times New Roman" w:hAnsi="Aptos" w:cs="Times New Roman"/>
+          <w:kern w:val="0"/>
+          <w:sz w:val="21"/>
+          <w:szCs w:val="21"/>
           <w14:ligatures w14:val="none"/>
         </w:rPr>
         <w:t>"What's the correlation between sample_A_1 and sample_A_2?"</w:t>
@@ -144,7 +142,6 @@
           <w:kern w:val="0"/>
           <w:sz w:val="21"/>
           <w:szCs w:val="21"/>
-          <w:highlight w:val="yellow"/>
           <w14:ligatures w14:val="none"/>
         </w:rPr>
         <w:t xml:space="preserve"> </w:t>
@@ -155,7 +152,6 @@
           <w:kern w:val="0"/>
           <w:sz w:val="21"/>
           <w:szCs w:val="21"/>
-          <w:highlight w:val="yellow"/>
           <w14:ligatures w14:val="none"/>
         </w:rPr>
         <w:sym w:font="Wingdings" w:char="F0E0"/>
@@ -166,7 +162,6 @@
           <w:kern w:val="0"/>
           <w:sz w:val="21"/>
           <w:szCs w:val="21"/>
-          <w:highlight w:val="yellow"/>
           <w14:ligatures w14:val="none"/>
         </w:rPr>
         <w:t xml:space="preserve"> </w:t>
@@ -177,21 +172,9 @@
           <w:kern w:val="0"/>
           <w:sz w:val="21"/>
           <w:szCs w:val="21"/>
-          <w:highlight w:val="yellow"/>
-          <w14:ligatures w14:val="none"/>
-        </w:rPr>
-        <w:t xml:space="preserve">KO – </w:t>
-      </w:r>
-      <w:r>
-        <w:rPr>
-          <w:rFonts w:ascii="Aptos" w:eastAsia="Times New Roman" w:hAnsi="Aptos" w:cs="Times New Roman"/>
-          <w:kern w:val="0"/>
-          <w:sz w:val="21"/>
-          <w:szCs w:val="21"/>
-          <w:highlight w:val="yellow"/>
-          <w14:ligatures w14:val="none"/>
-        </w:rPr>
-        <w:t>need to modify prompt to query diagonal matrix</w:t>
+          <w14:ligatures w14:val="none"/>
+        </w:rPr>
+        <w:t>OK</w:t>
       </w:r>
     </w:p>
     <w:p>
@@ -267,17 +250,7 @@
           <w:szCs w:val="21"/>
           <w14:ligatures w14:val="none"/>
         </w:rPr>
-        <w:t xml:space="preserve"> </w:t>
-      </w:r>
-      <w:r>
-        <w:rPr>
-          <w:rFonts w:ascii="Aptos" w:eastAsia="Times New Roman" w:hAnsi="Aptos" w:cs="Times New Roman"/>
-          <w:kern w:val="0"/>
-          <w:sz w:val="21"/>
-          <w:szCs w:val="21"/>
-          <w14:ligatures w14:val="none"/>
-        </w:rPr>
-        <w:t>OK</w:t>
+        <w:t xml:space="preserve"> OK</w:t>
       </w:r>
     </w:p>
     <w:p>
@@ -1525,7 +1498,6 @@
           <w:szCs w:val="28"/>
           <w14:ligatures w14:val="none"/>
         </w:rPr>
-        <w:lastRenderedPageBreak/>
         <w:t>Complex Multi-Step Queries</w:t>
       </w:r>
     </w:p>
@@ -1552,6 +1524,7 @@
           <w:szCs w:val="21"/>
           <w14:ligatures w14:val="none"/>
         </w:rPr>
+        <w:lastRenderedPageBreak/>
         <w:t>"Compare the expression of cell cycle genes between timepoints and show their enrichment"</w:t>
       </w:r>
     </w:p>
@@ -2456,7 +2429,6 @@
           <w:szCs w:val="21"/>
           <w14:ligatures w14:val="none"/>
         </w:rPr>
-        <w:lastRenderedPageBreak/>
         <w:t>"Correlate all genes with the first principal component"</w:t>
       </w:r>
     </w:p>
@@ -2535,6 +2507,7 @@
           <w:szCs w:val="21"/>
           <w14:ligatures w14:val="none"/>
         </w:rPr>
+        <w:lastRenderedPageBreak/>
         <w:t>"Perform GSEA on multiple comparisons sequentially"</w:t>
       </w:r>
     </w:p>

</xml_diff>